<commit_message>
updated theory and links
</commit_message>
<xml_diff>
--- a/Full list of links/Пълен списък с ресурси организирани по точки.docx
+++ b/Full list of links/Пълен списък с ресурси организирани по точки.docx
@@ -15,21 +15,7 @@
         <w:rPr>
           <w:b/>
         </w:rPr>
-        <w:t>Пълен</w:t>
-      </w:r>
-      <w:r>
-        <w:rPr>
-          <w:b/>
-        </w:rPr>
-        <w:t xml:space="preserve"> списък с ресурси</w:t>
-      </w:r>
-      <w:bookmarkStart w:id="0" w:name="_GoBack"/>
-      <w:bookmarkEnd w:id="0"/>
-      <w:r>
-        <w:rPr>
-          <w:b/>
-        </w:rPr>
-        <w:t xml:space="preserve"> организирани по точки</w:t>
+        <w:t>Пълен списък с ресурси организирани по точки</w:t>
       </w:r>
     </w:p>
     <w:p>
@@ -44,7 +30,7 @@
         <w:jc w:val="both"/>
         <w:outlineLvl w:val="0"/>
       </w:pPr>
-      <w:bookmarkStart w:id="1" w:name="_Toc154176980"/>
+      <w:bookmarkStart w:id="0" w:name="_Toc154176980"/>
       <w:r>
         <w:rPr>
           <w:b/>
@@ -52,8 +38,8 @@
         </w:rPr>
         <w:t>HTT</w:t>
       </w:r>
-      <w:bookmarkStart w:id="2" w:name="_Toc154176981"/>
-      <w:bookmarkEnd w:id="1"/>
+      <w:bookmarkStart w:id="1" w:name="_Toc154176981"/>
+      <w:bookmarkEnd w:id="0"/>
       <w:r>
         <w:rPr>
           <w:b/>
@@ -61,7 +47,7 @@
         </w:rPr>
         <w:t>P и HTTPS</w:t>
       </w:r>
-      <w:bookmarkEnd w:id="2"/>
+      <w:bookmarkEnd w:id="1"/>
     </w:p>
     <w:p>
       <w:pPr>
@@ -477,7 +463,6 @@
           <w:b/>
           <w:sz w:val="28"/>
         </w:rPr>
-        <w:lastRenderedPageBreak/>
         <w:t>HTTP requests</w:t>
       </w:r>
     </w:p>
@@ -1668,6 +1653,7 @@
       <w:pPr>
         <w:spacing w:before="120" w:after="120"/>
         <w:rPr>
+          <w:rStyle w:val="a3"/>
           <w:rFonts w:cstheme="minorHAnsi"/>
           <w:color w:val="0070C0"/>
           <w:sz w:val="24"/>
@@ -1684,6 +1670,31 @@
             <w:szCs w:val="24"/>
           </w:rPr>
           <w:t>https://www.upgrad.com/blog/types-of-keys-in-dbms/</w:t>
+        </w:r>
+      </w:hyperlink>
+      <w:bookmarkStart w:id="2" w:name="_GoBack"/>
+      <w:bookmarkEnd w:id="2"/>
+    </w:p>
+    <w:p>
+      <w:pPr>
+        <w:spacing w:before="120" w:after="120"/>
+        <w:rPr>
+          <w:rFonts w:cstheme="minorHAnsi"/>
+          <w:color w:val="0070C0"/>
+          <w:sz w:val="24"/>
+          <w:szCs w:val="24"/>
+        </w:rPr>
+      </w:pPr>
+      <w:hyperlink r:id="rId64" w:history="1">
+        <w:r>
+          <w:rPr>
+            <w:rStyle w:val="a3"/>
+            <w:rFonts w:cstheme="minorHAnsi"/>
+            <w:sz w:val="24"/>
+            <w:szCs w:val="24"/>
+            <w:lang w:val="en-US"/>
+          </w:rPr>
+          <w:t>https://www.upgrad.com/blog/code-first-approach-in-mvc/</w:t>
         </w:r>
       </w:hyperlink>
     </w:p>
@@ -1722,7 +1733,7 @@
           <w:lang w:val="en-US"/>
         </w:rPr>
       </w:pPr>
-      <w:hyperlink r:id="rId64" w:history="1">
+      <w:hyperlink r:id="rId65" w:history="1">
         <w:r>
           <w:rPr>
             <w:rStyle w:val="a3"/>
@@ -1747,7 +1758,7 @@
           <w:lang w:val="en-US"/>
         </w:rPr>
       </w:pPr>
-      <w:hyperlink r:id="rId65" w:history="1">
+      <w:hyperlink r:id="rId66" w:history="1">
         <w:r>
           <w:rPr>
             <w:rStyle w:val="a3"/>
@@ -1772,7 +1783,7 @@
           <w:lang w:val="en-US"/>
         </w:rPr>
       </w:pPr>
-      <w:hyperlink r:id="rId66" w:history="1">
+      <w:hyperlink r:id="rId67" w:history="1">
         <w:r>
           <w:rPr>
             <w:rStyle w:val="a3"/>
@@ -1797,7 +1808,7 @@
           <w:lang w:val="en-US"/>
         </w:rPr>
       </w:pPr>
-      <w:hyperlink r:id="rId67" w:history="1">
+      <w:hyperlink r:id="rId68" w:history="1">
         <w:r>
           <w:rPr>
             <w:rStyle w:val="a3"/>
@@ -1820,7 +1831,7 @@
           <w:sz w:val="24"/>
         </w:rPr>
       </w:pPr>
-      <w:hyperlink r:id="rId68" w:history="1">
+      <w:hyperlink r:id="rId69" w:history="1">
         <w:r>
           <w:rPr>
             <w:rStyle w:val="a3"/>
@@ -1869,7 +1880,7 @@
           <w:szCs w:val="24"/>
         </w:rPr>
       </w:pPr>
-      <w:hyperlink r:id="rId69" w:history="1">
+      <w:hyperlink r:id="rId70" w:history="1">
         <w:r>
           <w:rPr>
             <w:rStyle w:val="a3"/>
@@ -1892,7 +1903,7 @@
           <w:szCs w:val="24"/>
         </w:rPr>
       </w:pPr>
-      <w:hyperlink r:id="rId70" w:history="1">
+      <w:hyperlink r:id="rId71" w:history="1">
         <w:r>
           <w:rPr>
             <w:rStyle w:val="a3"/>
@@ -1915,7 +1926,7 @@
           <w:szCs w:val="24"/>
         </w:rPr>
       </w:pPr>
-      <w:hyperlink r:id="rId71" w:history="1">
+      <w:hyperlink r:id="rId72" w:history="1">
         <w:r>
           <w:rPr>
             <w:rStyle w:val="a3"/>
@@ -1937,7 +1948,7 @@
           <w:sz w:val="24"/>
         </w:rPr>
       </w:pPr>
-      <w:hyperlink r:id="rId72" w:history="1">
+      <w:hyperlink r:id="rId73" w:history="1">
         <w:r>
           <w:rPr>
             <w:rStyle w:val="a3"/>
@@ -1971,6 +1982,7 @@
           <w:b/>
           <w:sz w:val="28"/>
         </w:rPr>
+        <w:lastRenderedPageBreak/>
         <w:t>Трислойни модели</w:t>
       </w:r>
     </w:p>
@@ -1984,7 +1996,7 @@
           <w:szCs w:val="24"/>
         </w:rPr>
       </w:pPr>
-      <w:hyperlink r:id="rId73" w:history="1">
+      <w:hyperlink r:id="rId74" w:history="1">
         <w:r>
           <w:rPr>
             <w:rStyle w:val="a3"/>
@@ -2007,7 +2019,7 @@
           <w:szCs w:val="24"/>
         </w:rPr>
       </w:pPr>
-      <w:hyperlink r:id="rId74" w:history="1">
+      <w:hyperlink r:id="rId75" w:history="1">
         <w:r>
           <w:rPr>
             <w:rStyle w:val="a3"/>
@@ -2030,7 +2042,7 @@
           <w:szCs w:val="24"/>
         </w:rPr>
       </w:pPr>
-      <w:hyperlink r:id="rId75" w:history="1">
+      <w:hyperlink r:id="rId76" w:history="1">
         <w:r>
           <w:rPr>
             <w:rStyle w:val="a3"/>
@@ -2053,7 +2065,7 @@
           <w:szCs w:val="24"/>
         </w:rPr>
       </w:pPr>
-      <w:hyperlink r:id="rId76" w:history="1">
+      <w:hyperlink r:id="rId77" w:history="1">
         <w:r>
           <w:rPr>
             <w:rStyle w:val="a3"/>
@@ -2076,7 +2088,7 @@
           <w:szCs w:val="24"/>
         </w:rPr>
       </w:pPr>
-      <w:hyperlink r:id="rId77" w:history="1">
+      <w:hyperlink r:id="rId78" w:history="1">
         <w:r>
           <w:rPr>
             <w:rStyle w:val="a3"/>
@@ -2099,7 +2111,7 @@
           <w:szCs w:val="24"/>
         </w:rPr>
       </w:pPr>
-      <w:hyperlink r:id="rId78" w:history="1">
+      <w:hyperlink r:id="rId79" w:history="1">
         <w:r>
           <w:rPr>
             <w:rStyle w:val="a3"/>
@@ -2122,7 +2134,7 @@
           <w:szCs w:val="24"/>
         </w:rPr>
       </w:pPr>
-      <w:hyperlink r:id="rId79" w:history="1">
+      <w:hyperlink r:id="rId80" w:history="1">
         <w:r>
           <w:rPr>
             <w:rStyle w:val="a3"/>
@@ -2145,7 +2157,7 @@
           <w:szCs w:val="24"/>
         </w:rPr>
       </w:pPr>
-      <w:hyperlink r:id="rId80" w:history="1">
+      <w:hyperlink r:id="rId81" w:history="1">
         <w:r>
           <w:rPr>
             <w:rStyle w:val="a3"/>
@@ -2168,7 +2180,7 @@
           <w:szCs w:val="24"/>
         </w:rPr>
       </w:pPr>
-      <w:hyperlink r:id="rId81" w:history="1">
+      <w:hyperlink r:id="rId82" w:history="1">
         <w:r>
           <w:rPr>
             <w:rStyle w:val="a3"/>
@@ -2191,7 +2203,7 @@
           <w:szCs w:val="24"/>
         </w:rPr>
       </w:pPr>
-      <w:hyperlink r:id="rId82" w:history="1">
+      <w:hyperlink r:id="rId83" w:history="1">
         <w:r>
           <w:rPr>
             <w:rStyle w:val="a3"/>
@@ -2214,7 +2226,7 @@
           <w:szCs w:val="24"/>
         </w:rPr>
       </w:pPr>
-      <w:hyperlink r:id="rId83" w:history="1">
+      <w:hyperlink r:id="rId84" w:history="1">
         <w:r>
           <w:rPr>
             <w:rStyle w:val="a3"/>
@@ -2237,7 +2249,7 @@
           <w:szCs w:val="24"/>
         </w:rPr>
       </w:pPr>
-      <w:hyperlink r:id="rId84" w:history="1">
+      <w:hyperlink r:id="rId85" w:history="1">
         <w:r>
           <w:rPr>
             <w:rStyle w:val="a3"/>
@@ -2260,7 +2272,7 @@
           <w:szCs w:val="24"/>
         </w:rPr>
       </w:pPr>
-      <w:hyperlink r:id="rId85" w:history="1">
+      <w:hyperlink r:id="rId86" w:history="1">
         <w:r>
           <w:rPr>
             <w:rStyle w:val="a3"/>
@@ -2283,7 +2295,7 @@
           <w:szCs w:val="24"/>
         </w:rPr>
       </w:pPr>
-      <w:hyperlink r:id="rId86" w:history="1">
+      <w:hyperlink r:id="rId87" w:history="1">
         <w:r>
           <w:rPr>
             <w:rStyle w:val="a3"/>
@@ -2306,7 +2318,7 @@
           <w:szCs w:val="24"/>
         </w:rPr>
       </w:pPr>
-      <w:hyperlink r:id="rId87" w:history="1">
+      <w:hyperlink r:id="rId88" w:history="1">
         <w:r>
           <w:rPr>
             <w:rStyle w:val="a3"/>
@@ -2329,7 +2341,7 @@
           <w:szCs w:val="24"/>
         </w:rPr>
       </w:pPr>
-      <w:hyperlink r:id="rId88" w:history="1">
+      <w:hyperlink r:id="rId89" w:history="1">
         <w:r>
           <w:rPr>
             <w:rStyle w:val="a3"/>
@@ -2352,7 +2364,7 @@
           <w:szCs w:val="24"/>
         </w:rPr>
       </w:pPr>
-      <w:hyperlink r:id="rId89" w:history="1">
+      <w:hyperlink r:id="rId90" w:history="1">
         <w:r>
           <w:rPr>
             <w:rStyle w:val="a3"/>
@@ -2375,7 +2387,7 @@
           <w:szCs w:val="24"/>
         </w:rPr>
       </w:pPr>
-      <w:hyperlink r:id="rId90" w:history="1">
+      <w:hyperlink r:id="rId91" w:history="1">
         <w:r>
           <w:rPr>
             <w:rStyle w:val="a3"/>
@@ -2398,7 +2410,7 @@
           <w:szCs w:val="24"/>
         </w:rPr>
       </w:pPr>
-      <w:hyperlink r:id="rId91" w:history="1">
+      <w:hyperlink r:id="rId92" w:history="1">
         <w:r>
           <w:rPr>
             <w:rStyle w:val="a3"/>
@@ -2421,7 +2433,7 @@
           <w:szCs w:val="24"/>
         </w:rPr>
       </w:pPr>
-      <w:hyperlink r:id="rId92" w:history="1">
+      <w:hyperlink r:id="rId93" w:history="1">
         <w:r>
           <w:rPr>
             <w:rStyle w:val="a3"/>
@@ -2444,7 +2456,7 @@
           <w:szCs w:val="24"/>
         </w:rPr>
       </w:pPr>
-      <w:hyperlink r:id="rId93" w:history="1">
+      <w:hyperlink r:id="rId94" w:history="1">
         <w:r>
           <w:rPr>
             <w:rStyle w:val="a3"/>
@@ -2467,7 +2479,7 @@
           <w:szCs w:val="24"/>
         </w:rPr>
       </w:pPr>
-      <w:hyperlink r:id="rId94" w:history="1">
+      <w:hyperlink r:id="rId95" w:history="1">
         <w:r>
           <w:rPr>
             <w:rStyle w:val="a3"/>
@@ -2490,7 +2502,7 @@
           <w:szCs w:val="24"/>
         </w:rPr>
       </w:pPr>
-      <w:hyperlink r:id="rId95" w:history="1">
+      <w:hyperlink r:id="rId96" w:history="1">
         <w:r>
           <w:rPr>
             <w:rStyle w:val="a3"/>
@@ -2513,7 +2525,7 @@
           <w:szCs w:val="24"/>
         </w:rPr>
       </w:pPr>
-      <w:hyperlink r:id="rId96" w:history="1">
+      <w:hyperlink r:id="rId97" w:history="1">
         <w:r>
           <w:rPr>
             <w:rStyle w:val="a3"/>
@@ -2537,7 +2549,7 @@
           <w:szCs w:val="24"/>
         </w:rPr>
       </w:pPr>
-      <w:hyperlink r:id="rId97" w:history="1">
+      <w:hyperlink r:id="rId98" w:history="1">
         <w:r>
           <w:rPr>
             <w:rStyle w:val="a3"/>
@@ -2563,7 +2575,7 @@
           <w:u w:val="single"/>
         </w:rPr>
       </w:pPr>
-      <w:hyperlink r:id="rId98" w:history="1">
+      <w:hyperlink r:id="rId99" w:history="1">
         <w:r>
           <w:rPr>
             <w:rStyle w:val="a3"/>
@@ -2588,7 +2600,7 @@
           <w:szCs w:val="24"/>
         </w:rPr>
       </w:pPr>
-      <w:hyperlink r:id="rId99" w:history="1">
+      <w:hyperlink r:id="rId100" w:history="1">
         <w:r>
           <w:rPr>
             <w:rStyle w:val="a3"/>
@@ -2615,7 +2627,7 @@
           <w:lang w:val="en-US"/>
         </w:rPr>
       </w:pPr>
-      <w:hyperlink r:id="rId100" w:history="1">
+      <w:hyperlink r:id="rId101" w:history="1">
         <w:r>
           <w:rPr>
             <w:rStyle w:val="a3"/>
@@ -2640,7 +2652,7 @@
           <w:szCs w:val="24"/>
         </w:rPr>
       </w:pPr>
-      <w:hyperlink r:id="rId101" w:history="1">
+      <w:hyperlink r:id="rId102" w:history="1">
         <w:r>
           <w:rPr>
             <w:rStyle w:val="a3"/>
@@ -2663,7 +2675,7 @@
           <w:szCs w:val="24"/>
         </w:rPr>
       </w:pPr>
-      <w:hyperlink r:id="rId102" w:history="1">
+      <w:hyperlink r:id="rId103" w:history="1">
         <w:r>
           <w:rPr>
             <w:rStyle w:val="a3"/>
@@ -2695,7 +2707,7 @@
           <w:szCs w:val="24"/>
         </w:rPr>
       </w:pPr>
-      <w:hyperlink r:id="rId103" w:history="1">
+      <w:hyperlink r:id="rId104" w:history="1">
         <w:r>
           <w:rPr>
             <w:rStyle w:val="a3"/>
@@ -2718,7 +2730,7 @@
           <w:szCs w:val="24"/>
         </w:rPr>
       </w:pPr>
-      <w:hyperlink r:id="rId104" w:history="1">
+      <w:hyperlink r:id="rId105" w:history="1">
         <w:r>
           <w:rPr>
             <w:rStyle w:val="a3"/>
@@ -2741,7 +2753,7 @@
           <w:szCs w:val="24"/>
         </w:rPr>
       </w:pPr>
-      <w:hyperlink r:id="rId105" w:anchor=":~:text=MVVM%20is%20also%20known%20as,of%20code%20simpler%20and%20faster" w:history="1">
+      <w:hyperlink r:id="rId106" w:anchor=":~:text=MVVM%20is%20also%20known%20as,of%20code%20simpler%20and%20faster" w:history="1">
         <w:r>
           <w:rPr>
             <w:rStyle w:val="a3"/>
@@ -2764,7 +2776,7 @@
           <w:szCs w:val="24"/>
         </w:rPr>
       </w:pPr>
-      <w:hyperlink r:id="rId106" w:history="1">
+      <w:hyperlink r:id="rId107" w:history="1">
         <w:r>
           <w:rPr>
             <w:rStyle w:val="a3"/>
@@ -2787,7 +2799,7 @@
           <w:szCs w:val="24"/>
         </w:rPr>
       </w:pPr>
-      <w:hyperlink r:id="rId107" w:history="1">
+      <w:hyperlink r:id="rId108" w:history="1">
         <w:r>
           <w:rPr>
             <w:rStyle w:val="a3"/>
@@ -2810,7 +2822,7 @@
           <w:szCs w:val="24"/>
         </w:rPr>
       </w:pPr>
-      <w:hyperlink r:id="rId108" w:history="1">
+      <w:hyperlink r:id="rId109" w:history="1">
         <w:r>
           <w:rPr>
             <w:rStyle w:val="a3"/>
@@ -2833,7 +2845,7 @@
           <w:szCs w:val="24"/>
         </w:rPr>
       </w:pPr>
-      <w:hyperlink r:id="rId109" w:history="1">
+      <w:hyperlink r:id="rId110" w:history="1">
         <w:r>
           <w:rPr>
             <w:rStyle w:val="a3"/>
@@ -2856,7 +2868,7 @@
           <w:szCs w:val="24"/>
         </w:rPr>
       </w:pPr>
-      <w:hyperlink r:id="rId110" w:history="1">
+      <w:hyperlink r:id="rId111" w:history="1">
         <w:r>
           <w:rPr>
             <w:rStyle w:val="a3"/>
@@ -2879,7 +2891,7 @@
           <w:szCs w:val="24"/>
         </w:rPr>
       </w:pPr>
-      <w:hyperlink r:id="rId111" w:history="1">
+      <w:hyperlink r:id="rId112" w:history="1">
         <w:r>
           <w:rPr>
             <w:rStyle w:val="a3"/>
@@ -2926,7 +2938,7 @@
           <w:szCs w:val="24"/>
         </w:rPr>
       </w:pPr>
-      <w:hyperlink r:id="rId112" w:history="1">
+      <w:hyperlink r:id="rId113" w:history="1">
         <w:r>
           <w:rPr>
             <w:rStyle w:val="a3"/>
@@ -2949,7 +2961,7 @@
           <w:szCs w:val="24"/>
         </w:rPr>
       </w:pPr>
-      <w:hyperlink r:id="rId113" w:history="1">
+      <w:hyperlink r:id="rId114" w:history="1">
         <w:r>
           <w:rPr>
             <w:rStyle w:val="a3"/>
@@ -2972,7 +2984,7 @@
           <w:szCs w:val="24"/>
         </w:rPr>
       </w:pPr>
-      <w:hyperlink r:id="rId114" w:history="1">
+      <w:hyperlink r:id="rId115" w:history="1">
         <w:r>
           <w:rPr>
             <w:rStyle w:val="a3"/>
@@ -2995,7 +3007,7 @@
           <w:szCs w:val="24"/>
         </w:rPr>
       </w:pPr>
-      <w:hyperlink r:id="rId115" w:history="1">
+      <w:hyperlink r:id="rId116" w:history="1">
         <w:r>
           <w:rPr>
             <w:rStyle w:val="a3"/>
@@ -3030,6 +3042,7 @@
           <w:b/>
           <w:sz w:val="28"/>
         </w:rPr>
+        <w:lastRenderedPageBreak/>
         <w:t>Упълномощаване (</w:t>
       </w:r>
       <w:r>
@@ -3073,7 +3086,7 @@
           <w:szCs w:val="24"/>
         </w:rPr>
       </w:pPr>
-      <w:hyperlink r:id="rId116" w:history="1">
+      <w:hyperlink r:id="rId117" w:history="1">
         <w:r>
           <w:rPr>
             <w:rStyle w:val="a3"/>
@@ -3096,7 +3109,7 @@
           <w:szCs w:val="24"/>
         </w:rPr>
       </w:pPr>
-      <w:hyperlink r:id="rId117" w:history="1">
+      <w:hyperlink r:id="rId118" w:history="1">
         <w:r>
           <w:rPr>
             <w:rStyle w:val="a3"/>
@@ -3119,7 +3132,7 @@
           <w:szCs w:val="24"/>
         </w:rPr>
       </w:pPr>
-      <w:hyperlink r:id="rId118" w:history="1">
+      <w:hyperlink r:id="rId119" w:history="1">
         <w:r>
           <w:rPr>
             <w:rStyle w:val="a3"/>
@@ -3142,7 +3155,7 @@
           <w:szCs w:val="24"/>
         </w:rPr>
       </w:pPr>
-      <w:hyperlink r:id="rId119" w:anchor=":~:text=Authentication%20and%20authorization%20are%20two,authorization%20determines%20their%20access%20rights" w:history="1">
+      <w:hyperlink r:id="rId120" w:anchor=":~:text=Authentication%20and%20authorization%20are%20two,authorization%20determines%20their%20access%20rights" w:history="1">
         <w:r>
           <w:rPr>
             <w:rStyle w:val="a3"/>
@@ -4190,7 +4203,7 @@
 </file>
 
 <file path=customXml/itemProps1.xml><?xml version="1.0" encoding="utf-8"?>
-<ds:datastoreItem xmlns:ds="http://schemas.openxmlformats.org/officeDocument/2006/customXml" ds:itemID="{9F55A512-8C4B-4AEF-A80D-8A49F8F11029}">
+<ds:datastoreItem xmlns:ds="http://schemas.openxmlformats.org/officeDocument/2006/customXml" ds:itemID="{F932DF74-5A18-416C-BA91-8CDE9030A6F5}">
   <ds:schemaRefs>
     <ds:schemaRef ds:uri="http://schemas.openxmlformats.org/officeDocument/2006/bibliography"/>
   </ds:schemaRefs>

</xml_diff>